<commit_message>
update voor de forloop
</commit_message>
<xml_diff>
--- a/Deel 1.docx
+++ b/Deel 1.docx
@@ -332,13 +332,6 @@
         </w:rPr>
         <w:t xml:space="preserve">  </w:t>
       </w:r>
-      <w:r>
-        <w:rPr>
-          <w:rFonts w:ascii="Arial" w:hAnsi="Arial" w:cs="Arial"/>
-          <w:b/>
-        </w:rPr>
-        <w:t>Order nummer</w:t>
-      </w:r>
     </w:p>
     <w:p>
       <w:pPr>
@@ -403,14 +396,6 @@
           <w:szCs w:val="22"/>
         </w:rPr>
         <w:t xml:space="preserve">  </w:t>
-      </w:r>
-      <w:r>
-        <w:rPr>
-          <w:rFonts w:ascii="Arial" w:eastAsia="system-ui" w:hAnsi="Arial" w:cs="Arial"/>
-          <w:sz w:val="22"/>
-          <w:szCs w:val="22"/>
-        </w:rPr>
-        <w:t>737748483</w:t>
       </w:r>
     </w:p>
     <w:p>
@@ -912,13 +897,8 @@
         </w:rPr>
         <w:t xml:space="preserve">              </w:t>
       </w:r>
-      <w:proofErr w:type="gramStart"/>
-      <w:r>
-        <w:t>Btw  €</w:t>
-      </w:r>
-      <w:proofErr w:type="gramEnd"/>
-      <w:r>
-        <w:t xml:space="preserve"> 84</w:t>
+      <w:r>
+        <w:t>Btw  € 84</w:t>
       </w:r>
     </w:p>
     <w:p>
@@ -978,6 +958,27 @@
           <w:rFonts w:ascii="Arial" w:hAnsi="Arial" w:cs="Arial"/>
         </w:rPr>
         <w:t>0345 - 12 34 56</w:t>
+      </w:r>
+    </w:p>
+    <w:p>
+      <w:pPr>
+        <w:tabs>
+          <w:tab w:val="left" w:pos="6870"/>
+        </w:tabs>
+      </w:pPr>
+      <w:r>
+        <w:t>Order nummer</w:t>
+      </w:r>
+      <w:r>
+        <w:t xml:space="preserve">: </w:t>
+      </w:r>
+      <w:r>
+        <w:rPr>
+          <w:rFonts w:ascii="Arial" w:eastAsia="system-ui" w:hAnsi="Arial" w:cs="Arial"/>
+          <w:sz w:val="22"/>
+          <w:szCs w:val="22"/>
+        </w:rPr>
+        <w:t>737748483</w:t>
       </w:r>
     </w:p>
     <w:p>
@@ -2858,18 +2859,15 @@
 </file>
 
 <file path=customXml/item1.xml><?xml version="1.0" encoding="utf-8"?>
-<b:Sources xmlns:b="http://schemas.openxmlformats.org/officeDocument/2006/bibliography" xmlns="http://schemas.openxmlformats.org/officeDocument/2006/bibliography" SelectedStyle="\APASixthEditionOfficeOnline.xsl" StyleName="APA" Version="6"/>
+<?mso-contentType ?>
+<FormTemplates xmlns="http://schemas.microsoft.com/sharepoint/v3/contenttype/forms">
+  <Display>DocumentLibraryForm</Display>
+  <Edit>DocumentLibraryForm</Edit>
+  <New>DocumentLibraryForm</New>
+</FormTemplates>
 </file>
 
 <file path=customXml/item2.xml><?xml version="1.0" encoding="utf-8"?>
-<p:properties xmlns:p="http://schemas.microsoft.com/office/2006/metadata/properties" xmlns:xsi="http://www.w3.org/2001/XMLSchema-instance" xmlns:pc="http://schemas.microsoft.com/office/infopath/2007/PartnerControls">
-  <documentManagement>
-    <_activity xmlns="ffea4229-b491-4e00-864a-6c75d7a9c799" xsi:nil="true"/>
-  </documentManagement>
-</p:properties>
-</file>
-
-<file path=customXml/item3.xml><?xml version="1.0" encoding="utf-8"?>
 <ct:contentTypeSchema xmlns:ct="http://schemas.microsoft.com/office/2006/metadata/contentType" xmlns:ma="http://schemas.microsoft.com/office/2006/metadata/properties/metaAttributes" ct:_="" ma:_="" ma:contentTypeName="Document" ma:contentTypeID="0x01010068FFC2180EE0434CB9466BACB19AFFC8" ma:contentTypeVersion="10" ma:contentTypeDescription="Create a new document." ma:contentTypeScope="" ma:versionID="dbd58676663595e4d0467231f8c71dd8">
   <xsd:schema xmlns:xsd="http://www.w3.org/2001/XMLSchema" xmlns:xs="http://www.w3.org/2001/XMLSchema" xmlns:p="http://schemas.microsoft.com/office/2006/metadata/properties" xmlns:ns3="ffea4229-b491-4e00-864a-6c75d7a9c799" targetNamespace="http://schemas.microsoft.com/office/2006/metadata/properties" ma:root="true" ma:fieldsID="5e1bd9fc60c656767e123ddaf5f0fb6f" ns3:_="">
     <xsd:import namespace="ffea4229-b491-4e00-864a-6c75d7a9c799"/>
@@ -3051,34 +3049,27 @@
 </ct:contentTypeSchema>
 </file>
 
+<file path=customXml/item3.xml><?xml version="1.0" encoding="utf-8"?>
+<p:properties xmlns:p="http://schemas.microsoft.com/office/2006/metadata/properties" xmlns:xsi="http://www.w3.org/2001/XMLSchema-instance" xmlns:pc="http://schemas.microsoft.com/office/infopath/2007/PartnerControls">
+  <documentManagement>
+    <_activity xmlns="ffea4229-b491-4e00-864a-6c75d7a9c799" xsi:nil="true"/>
+  </documentManagement>
+</p:properties>
+</file>
+
 <file path=customXml/item4.xml><?xml version="1.0" encoding="utf-8"?>
-<?mso-contentType ?>
-<FormTemplates xmlns="http://schemas.microsoft.com/sharepoint/v3/contenttype/forms">
-  <Display>DocumentLibraryForm</Display>
-  <Edit>DocumentLibraryForm</Edit>
-  <New>DocumentLibraryForm</New>
-</FormTemplates>
+<b:Sources xmlns:b="http://schemas.openxmlformats.org/officeDocument/2006/bibliography" xmlns="http://schemas.openxmlformats.org/officeDocument/2006/bibliography" SelectedStyle="\APASixthEditionOfficeOnline.xsl" StyleName="APA" Version="6"/>
 </file>
 
 <file path=customXml/itemProps1.xml><?xml version="1.0" encoding="utf-8"?>
-<ds:datastoreItem xmlns:ds="http://schemas.openxmlformats.org/officeDocument/2006/customXml" ds:itemID="{1F31328E-BD02-473B-A701-E254FFCA430F}">
+<ds:datastoreItem xmlns:ds="http://schemas.openxmlformats.org/officeDocument/2006/customXml" ds:itemID="{10B90EF0-1FF4-41DD-B86B-7F45861EAC92}">
   <ds:schemaRefs>
-    <ds:schemaRef ds:uri="http://schemas.openxmlformats.org/officeDocument/2006/bibliography"/>
+    <ds:schemaRef ds:uri="http://schemas.microsoft.com/sharepoint/v3/contenttype/forms"/>
   </ds:schemaRefs>
 </ds:datastoreItem>
 </file>
 
 <file path=customXml/itemProps2.xml><?xml version="1.0" encoding="utf-8"?>
-<ds:datastoreItem xmlns:ds="http://schemas.openxmlformats.org/officeDocument/2006/customXml" ds:itemID="{B2EEBBDB-4F1A-4623-9A3E-28A4FA0CF5E2}">
-  <ds:schemaRefs>
-    <ds:schemaRef ds:uri="http://schemas.microsoft.com/office/2006/metadata/properties"/>
-    <ds:schemaRef ds:uri="http://schemas.microsoft.com/office/infopath/2007/PartnerControls"/>
-    <ds:schemaRef ds:uri="ffea4229-b491-4e00-864a-6c75d7a9c799"/>
-  </ds:schemaRefs>
-</ds:datastoreItem>
-</file>
-
-<file path=customXml/itemProps3.xml><?xml version="1.0" encoding="utf-8"?>
 <ds:datastoreItem xmlns:ds="http://schemas.openxmlformats.org/officeDocument/2006/customXml" ds:itemID="{B0834CE6-7384-4A71-8FDA-B7C9E80B401D}">
   <ds:schemaRefs>
     <ds:schemaRef ds:uri="http://schemas.microsoft.com/office/2006/metadata/contentType"/>
@@ -3096,10 +3087,20 @@
 </ds:datastoreItem>
 </file>
 
+<file path=customXml/itemProps3.xml><?xml version="1.0" encoding="utf-8"?>
+<ds:datastoreItem xmlns:ds="http://schemas.openxmlformats.org/officeDocument/2006/customXml" ds:itemID="{B2EEBBDB-4F1A-4623-9A3E-28A4FA0CF5E2}">
+  <ds:schemaRefs>
+    <ds:schemaRef ds:uri="http://schemas.microsoft.com/office/2006/metadata/properties"/>
+    <ds:schemaRef ds:uri="http://schemas.microsoft.com/office/infopath/2007/PartnerControls"/>
+    <ds:schemaRef ds:uri="ffea4229-b491-4e00-864a-6c75d7a9c799"/>
+  </ds:schemaRefs>
+</ds:datastoreItem>
+</file>
+
 <file path=customXml/itemProps4.xml><?xml version="1.0" encoding="utf-8"?>
-<ds:datastoreItem xmlns:ds="http://schemas.openxmlformats.org/officeDocument/2006/customXml" ds:itemID="{10B90EF0-1FF4-41DD-B86B-7F45861EAC92}">
+<ds:datastoreItem xmlns:ds="http://schemas.openxmlformats.org/officeDocument/2006/customXml" ds:itemID="{1F31328E-BD02-473B-A701-E254FFCA430F}">
   <ds:schemaRefs>
-    <ds:schemaRef ds:uri="http://schemas.microsoft.com/sharepoint/v3/contenttype/forms"/>
+    <ds:schemaRef ds:uri="http://schemas.openxmlformats.org/officeDocument/2006/bibliography"/>
   </ds:schemaRefs>
 </ds:datastoreItem>
 </file>
</xml_diff>